<commit_message>
Actualización de Documento base de datos y Documento Lista de historia de usuarios
</commit_message>
<xml_diff>
--- a/Desarrollo/SPVL/Análisis/SPVL-DEBD.docx
+++ b/Desarrollo/SPVL/Análisis/SPVL-DEBD.docx
@@ -1219,6 +1219,142 @@
           </w:p>
         </w:tc>
       </w:tr>
+      <w:tr>
+        <w:trPr>
+          <w:cantSplit w:val="0"/>
+          <w:tblHeader w:val="0"/>
+        </w:trPr>
+        <w:tc>
+          <w:tcPr>
+            <w:shd w:fill="auto" w:val="clear"/>
+            <w:tcMar>
+              <w:top w:w="100.0" w:type="dxa"/>
+              <w:left w:w="100.0" w:type="dxa"/>
+              <w:bottom w:w="100.0" w:type="dxa"/>
+              <w:right w:w="100.0" w:type="dxa"/>
+            </w:tcMar>
+            <w:vAlign w:val="top"/>
+          </w:tcPr>
+          <w:p>
+            <w:pPr>
+              <w:widowControl w:val="0"/>
+              <w:spacing w:line="240" w:lineRule="auto"/>
+              <w:rPr>
+                <w:b w:val="1"/>
+                <w:sz w:val="24"/>
+                <w:szCs w:val="24"/>
+              </w:rPr>
+            </w:pPr>
+            <w:r>
+              <w:rPr>
+                <w:b w:val="1"/>
+                <w:sz w:val="24"/>
+                <w:szCs w:val="24"/>
+                <w:rtl w:val="0"/>
+              </w:rPr>
+              <w:t xml:space="preserve">1.2</w:t>
+            </w:r>
+          </w:p>
+        </w:tc>
+        <w:tc>
+          <w:tcPr>
+            <w:shd w:fill="auto" w:val="clear"/>
+            <w:tcMar>
+              <w:top w:w="100.0" w:type="dxa"/>
+              <w:left w:w="100.0" w:type="dxa"/>
+              <w:bottom w:w="100.0" w:type="dxa"/>
+              <w:right w:w="100.0" w:type="dxa"/>
+            </w:tcMar>
+            <w:vAlign w:val="top"/>
+          </w:tcPr>
+          <w:p>
+            <w:pPr>
+              <w:widowControl w:val="0"/>
+              <w:numPr>
+                <w:ilvl w:val="0"/>
+                <w:numId w:val="4"/>
+              </w:numPr>
+              <w:spacing w:line="240" w:lineRule="auto"/>
+              <w:ind w:left="720" w:hanging="360"/>
+              <w:rPr>
+                <w:sz w:val="24"/>
+                <w:szCs w:val="24"/>
+              </w:rPr>
+            </w:pPr>
+            <w:r>
+              <w:rPr>
+                <w:sz w:val="24"/>
+                <w:szCs w:val="24"/>
+                <w:rtl w:val="0"/>
+              </w:rPr>
+              <w:t xml:space="preserve">Ortiz Urbai, Sebastian, Paz Anchayhua Gerardo Ruben</w:t>
+            </w:r>
+          </w:p>
+        </w:tc>
+        <w:tc>
+          <w:tcPr>
+            <w:shd w:fill="auto" w:val="clear"/>
+            <w:tcMar>
+              <w:top w:w="100.0" w:type="dxa"/>
+              <w:left w:w="100.0" w:type="dxa"/>
+              <w:bottom w:w="100.0" w:type="dxa"/>
+              <w:right w:w="100.0" w:type="dxa"/>
+            </w:tcMar>
+            <w:vAlign w:val="top"/>
+          </w:tcPr>
+          <w:p>
+            <w:pPr>
+              <w:widowControl w:val="0"/>
+              <w:spacing w:line="240" w:lineRule="auto"/>
+              <w:ind w:left="0" w:firstLine="0"/>
+              <w:rPr>
+                <w:sz w:val="24"/>
+                <w:szCs w:val="24"/>
+              </w:rPr>
+            </w:pPr>
+            <w:r>
+              <w:rPr>
+                <w:sz w:val="24"/>
+                <w:szCs w:val="24"/>
+                <w:rtl w:val="0"/>
+              </w:rPr>
+              <w:t xml:space="preserve">Se modificó el modelo entidad relación, el modelo relacional, la entidad “Producto”, la entidad “Sistema” y la entidad “Departamento”</w:t>
+            </w:r>
+          </w:p>
+        </w:tc>
+        <w:tc>
+          <w:tcPr>
+            <w:shd w:fill="auto" w:val="clear"/>
+            <w:tcMar>
+              <w:top w:w="100.0" w:type="dxa"/>
+              <w:left w:w="100.0" w:type="dxa"/>
+              <w:bottom w:w="100.0" w:type="dxa"/>
+              <w:right w:w="100.0" w:type="dxa"/>
+            </w:tcMar>
+            <w:vAlign w:val="top"/>
+          </w:tcPr>
+          <w:p>
+            <w:pPr>
+              <w:widowControl w:val="0"/>
+              <w:spacing w:line="240" w:lineRule="auto"/>
+              <w:rPr>
+                <w:b w:val="1"/>
+                <w:sz w:val="24"/>
+                <w:szCs w:val="24"/>
+              </w:rPr>
+            </w:pPr>
+            <w:r>
+              <w:rPr>
+                <w:b w:val="1"/>
+                <w:sz w:val="24"/>
+                <w:szCs w:val="24"/>
+                <w:rtl w:val="0"/>
+              </w:rPr>
+              <w:t xml:space="preserve">03/12/2022</w:t>
+            </w:r>
+          </w:p>
+        </w:tc>
+      </w:tr>
     </w:tbl>
     <w:p>
       <w:pPr>
@@ -1271,67 +1407,7 @@
     <w:p>
       <w:pPr>
         <w:spacing w:line="360" w:lineRule="auto"/>
-        <w:jc w:val="center"/>
-        <w:rPr/>
-      </w:pPr>
-      <w:r>
-        <w:rPr>
-          <w:rtl w:val="0"/>
-        </w:rPr>
-      </w:r>
-    </w:p>
-    <w:p>
-      <w:pPr>
-        <w:spacing w:line="360" w:lineRule="auto"/>
-        <w:jc w:val="center"/>
-        <w:rPr/>
-      </w:pPr>
-      <w:r>
-        <w:rPr>
-          <w:rtl w:val="0"/>
-        </w:rPr>
-      </w:r>
-    </w:p>
-    <w:p>
-      <w:pPr>
-        <w:spacing w:line="360" w:lineRule="auto"/>
-        <w:jc w:val="center"/>
-        <w:rPr/>
-      </w:pPr>
-      <w:r>
-        <w:rPr>
-          <w:rtl w:val="0"/>
-        </w:rPr>
-      </w:r>
-    </w:p>
-    <w:p>
-      <w:pPr>
-        <w:spacing w:line="360" w:lineRule="auto"/>
-        <w:jc w:val="center"/>
-        <w:rPr/>
-      </w:pPr>
-      <w:r>
-        <w:rPr>
-          <w:rtl w:val="0"/>
-        </w:rPr>
-      </w:r>
-    </w:p>
-    <w:p>
-      <w:pPr>
-        <w:spacing w:line="360" w:lineRule="auto"/>
-        <w:jc w:val="center"/>
-        <w:rPr/>
-      </w:pPr>
-      <w:r>
-        <w:rPr>
-          <w:rtl w:val="0"/>
-        </w:rPr>
-      </w:r>
-    </w:p>
-    <w:p>
-      <w:pPr>
-        <w:spacing w:line="360" w:lineRule="auto"/>
-        <w:jc w:val="center"/>
+        <w:jc w:val="left"/>
         <w:rPr/>
       </w:pPr>
       <w:r>
@@ -6249,6 +6325,87 @@
               <w:rPr>
                 <w:rtl w:val="0"/>
               </w:rPr>
+              <w:t xml:space="preserve">estado</w:t>
+            </w:r>
+          </w:p>
+        </w:tc>
+        <w:tc>
+          <w:tcPr>
+            <w:shd w:fill="auto" w:val="clear"/>
+            <w:tcMar>
+              <w:top w:w="100.0" w:type="dxa"/>
+              <w:left w:w="100.0" w:type="dxa"/>
+              <w:bottom w:w="100.0" w:type="dxa"/>
+              <w:right w:w="100.0" w:type="dxa"/>
+            </w:tcMar>
+            <w:vAlign w:val="top"/>
+          </w:tcPr>
+          <w:p>
+            <w:pPr>
+              <w:widowControl w:val="0"/>
+              <w:spacing w:line="240" w:lineRule="auto"/>
+              <w:rPr/>
+            </w:pPr>
+            <w:r>
+              <w:rPr>
+                <w:rtl w:val="0"/>
+              </w:rPr>
+              <w:t xml:space="preserve">Estado del producto que describe si ha sido eliminado</w:t>
+            </w:r>
+          </w:p>
+        </w:tc>
+        <w:tc>
+          <w:tcPr>
+            <w:shd w:fill="auto" w:val="clear"/>
+            <w:tcMar>
+              <w:top w:w="100.0" w:type="dxa"/>
+              <w:left w:w="100.0" w:type="dxa"/>
+              <w:bottom w:w="100.0" w:type="dxa"/>
+              <w:right w:w="100.0" w:type="dxa"/>
+            </w:tcMar>
+            <w:vAlign w:val="top"/>
+          </w:tcPr>
+          <w:p>
+            <w:pPr>
+              <w:widowControl w:val="0"/>
+              <w:spacing w:line="240" w:lineRule="auto"/>
+              <w:rPr/>
+            </w:pPr>
+            <w:r>
+              <w:rPr>
+                <w:rtl w:val="0"/>
+              </w:rPr>
+              <w:t xml:space="preserve">bool</w:t>
+            </w:r>
+          </w:p>
+        </w:tc>
+      </w:tr>
+      <w:tr>
+        <w:trPr>
+          <w:cantSplit w:val="0"/>
+          <w:tblHeader w:val="0"/>
+        </w:trPr>
+        <w:tc>
+          <w:tcPr>
+            <w:shd w:fill="auto" w:val="clear"/>
+            <w:tcMar>
+              <w:top w:w="100.0" w:type="dxa"/>
+              <w:left w:w="100.0" w:type="dxa"/>
+              <w:bottom w:w="100.0" w:type="dxa"/>
+              <w:right w:w="100.0" w:type="dxa"/>
+            </w:tcMar>
+            <w:vAlign w:val="top"/>
+          </w:tcPr>
+          <w:p>
+            <w:pPr>
+              <w:widowControl w:val="0"/>
+              <w:spacing w:line="240" w:lineRule="auto"/>
+              <w:rPr/>
+            </w:pPr>
+            <w:r>
+              <w:rPr>
+                <w:rtl w:val="0"/>
+              </w:rPr>
               <w:t xml:space="preserve">IGV</w:t>
             </w:r>
           </w:p>
@@ -9763,7 +9920,7 @@
                   </pic:nvPicPr>
                   <pic:blipFill>
                     <a:blip r:embed="rId7"/>
-                    <a:srcRect b="0" l="0" r="0" t="0"/>
+                    <a:srcRect b="130" l="0" r="0" t="130"/>
                     <a:stretch>
                       <a:fillRect/>
                     </a:stretch>
@@ -9894,7 +10051,7 @@
                   </pic:nvPicPr>
                   <pic:blipFill>
                     <a:blip r:embed="rId8"/>
-                    <a:srcRect b="0" l="771" r="771" t="0"/>
+                    <a:srcRect b="0" l="691" r="691" t="0"/>
                     <a:stretch>
                       <a:fillRect/>
                     </a:stretch>
@@ -10195,6 +10352,137 @@
               <w:rPr>
                 <w:rtl w:val="0"/>
               </w:rPr>
+              <w:t xml:space="preserve">idSistema</w:t>
+            </w:r>
+          </w:p>
+        </w:tc>
+        <w:tc>
+          <w:tcPr>
+            <w:shd w:fill="auto" w:val="clear"/>
+            <w:tcMar>
+              <w:top w:w="100.0" w:type="dxa"/>
+              <w:left w:w="100.0" w:type="dxa"/>
+              <w:bottom w:w="100.0" w:type="dxa"/>
+              <w:right w:w="100.0" w:type="dxa"/>
+            </w:tcMar>
+            <w:vAlign w:val="top"/>
+          </w:tcPr>
+          <w:p>
+            <w:pPr>
+              <w:widowControl w:val="0"/>
+              <w:spacing w:line="240" w:lineRule="auto"/>
+              <w:rPr/>
+            </w:pPr>
+            <w:r>
+              <w:rPr>
+                <w:rtl w:val="0"/>
+              </w:rPr>
+              <w:t xml:space="preserve">int</w:t>
+            </w:r>
+          </w:p>
+        </w:tc>
+        <w:tc>
+          <w:tcPr>
+            <w:shd w:fill="auto" w:val="clear"/>
+            <w:tcMar>
+              <w:top w:w="100.0" w:type="dxa"/>
+              <w:left w:w="100.0" w:type="dxa"/>
+              <w:bottom w:w="100.0" w:type="dxa"/>
+              <w:right w:w="100.0" w:type="dxa"/>
+            </w:tcMar>
+            <w:vAlign w:val="top"/>
+          </w:tcPr>
+          <w:p>
+            <w:pPr>
+              <w:widowControl w:val="0"/>
+              <w:spacing w:line="240" w:lineRule="auto"/>
+              <w:rPr/>
+            </w:pPr>
+            <w:r>
+              <w:rPr>
+                <w:rtl w:val="0"/>
+              </w:rPr>
+              <w:t xml:space="preserve">identificador del sistema</w:t>
+            </w:r>
+          </w:p>
+        </w:tc>
+        <w:tc>
+          <w:tcPr>
+            <w:shd w:fill="auto" w:val="clear"/>
+            <w:tcMar>
+              <w:top w:w="100.0" w:type="dxa"/>
+              <w:left w:w="100.0" w:type="dxa"/>
+              <w:bottom w:w="100.0" w:type="dxa"/>
+              <w:right w:w="100.0" w:type="dxa"/>
+            </w:tcMar>
+            <w:vAlign w:val="top"/>
+          </w:tcPr>
+          <w:p>
+            <w:pPr>
+              <w:widowControl w:val="0"/>
+              <w:spacing w:line="240" w:lineRule="auto"/>
+              <w:rPr/>
+            </w:pPr>
+            <w:r>
+              <w:rPr>
+                <w:rtl w:val="0"/>
+              </w:rPr>
+              <w:t xml:space="preserve">NO</w:t>
+            </w:r>
+          </w:p>
+        </w:tc>
+        <w:tc>
+          <w:tcPr>
+            <w:shd w:fill="auto" w:val="clear"/>
+            <w:tcMar>
+              <w:top w:w="100.0" w:type="dxa"/>
+              <w:left w:w="100.0" w:type="dxa"/>
+              <w:bottom w:w="100.0" w:type="dxa"/>
+              <w:right w:w="100.0" w:type="dxa"/>
+            </w:tcMar>
+            <w:vAlign w:val="top"/>
+          </w:tcPr>
+          <w:p>
+            <w:pPr>
+              <w:widowControl w:val="0"/>
+              <w:spacing w:line="240" w:lineRule="auto"/>
+              <w:rPr/>
+            </w:pPr>
+            <w:r>
+              <w:rPr>
+                <w:rtl w:val="0"/>
+              </w:rPr>
+              <w:t xml:space="preserve">Identificador de la configuración del sistema</w:t>
+            </w:r>
+          </w:p>
+        </w:tc>
+      </w:tr>
+      <w:tr>
+        <w:trPr>
+          <w:cantSplit w:val="0"/>
+          <w:tblHeader w:val="0"/>
+        </w:trPr>
+        <w:tc>
+          <w:tcPr>
+            <w:shd w:fill="auto" w:val="clear"/>
+            <w:tcMar>
+              <w:top w:w="100.0" w:type="dxa"/>
+              <w:left w:w="100.0" w:type="dxa"/>
+              <w:bottom w:w="100.0" w:type="dxa"/>
+              <w:right w:w="100.0" w:type="dxa"/>
+            </w:tcMar>
+            <w:vAlign w:val="top"/>
+          </w:tcPr>
+          <w:p>
+            <w:pPr>
+              <w:widowControl w:val="0"/>
+              <w:spacing w:line="240" w:lineRule="auto"/>
+              <w:rPr/>
+            </w:pPr>
+            <w:r>
+              <w:rPr>
+                <w:rtl w:val="0"/>
+              </w:rPr>
               <w:t xml:space="preserve">razonSocial</w:t>
             </w:r>
           </w:p>
@@ -10220,7 +10508,7 @@
               <w:rPr>
                 <w:rtl w:val="0"/>
               </w:rPr>
-              <w:t xml:space="preserve">int</w:t>
+              <w:t xml:space="preserve">varchar(45)</w:t>
             </w:r>
           </w:p>
         </w:tc>
@@ -15617,6 +15905,138 @@
                 <w:rtl w:val="0"/>
               </w:rPr>
               <w:t xml:space="preserve">.</w:t>
+            </w:r>
+          </w:p>
+        </w:tc>
+      </w:tr>
+      <w:tr>
+        <w:trPr>
+          <w:cantSplit w:val="0"/>
+          <w:trHeight w:val="342.978515625" w:hRule="atLeast"/>
+          <w:tblHeader w:val="0"/>
+        </w:trPr>
+        <w:tc>
+          <w:tcPr>
+            <w:shd w:fill="auto" w:val="clear"/>
+            <w:tcMar>
+              <w:top w:w="100.0" w:type="dxa"/>
+              <w:left w:w="100.0" w:type="dxa"/>
+              <w:bottom w:w="100.0" w:type="dxa"/>
+              <w:right w:w="100.0" w:type="dxa"/>
+            </w:tcMar>
+            <w:vAlign w:val="top"/>
+          </w:tcPr>
+          <w:p>
+            <w:pPr>
+              <w:widowControl w:val="0"/>
+              <w:spacing w:line="240" w:lineRule="auto"/>
+              <w:rPr/>
+            </w:pPr>
+            <w:r>
+              <w:rPr>
+                <w:rtl w:val="0"/>
+              </w:rPr>
+              <w:t xml:space="preserve">estado</w:t>
+            </w:r>
+          </w:p>
+        </w:tc>
+        <w:tc>
+          <w:tcPr>
+            <w:shd w:fill="auto" w:val="clear"/>
+            <w:tcMar>
+              <w:top w:w="100.0" w:type="dxa"/>
+              <w:left w:w="100.0" w:type="dxa"/>
+              <w:bottom w:w="100.0" w:type="dxa"/>
+              <w:right w:w="100.0" w:type="dxa"/>
+            </w:tcMar>
+            <w:vAlign w:val="top"/>
+          </w:tcPr>
+          <w:p>
+            <w:pPr>
+              <w:widowControl w:val="0"/>
+              <w:spacing w:line="240" w:lineRule="auto"/>
+              <w:rPr/>
+            </w:pPr>
+            <w:r>
+              <w:rPr>
+                <w:rtl w:val="0"/>
+              </w:rPr>
+              <w:t xml:space="preserve">bool</w:t>
+            </w:r>
+          </w:p>
+        </w:tc>
+        <w:tc>
+          <w:tcPr>
+            <w:shd w:fill="auto" w:val="clear"/>
+            <w:tcMar>
+              <w:top w:w="100.0" w:type="dxa"/>
+              <w:left w:w="100.0" w:type="dxa"/>
+              <w:bottom w:w="100.0" w:type="dxa"/>
+              <w:right w:w="100.0" w:type="dxa"/>
+            </w:tcMar>
+            <w:vAlign w:val="top"/>
+          </w:tcPr>
+          <w:p>
+            <w:pPr>
+              <w:widowControl w:val="0"/>
+              <w:spacing w:line="240" w:lineRule="auto"/>
+              <w:rPr/>
+            </w:pPr>
+            <w:r>
+              <w:rPr>
+                <w:rtl w:val="0"/>
+              </w:rPr>
+              <w:t xml:space="preserve">Estado</w:t>
+            </w:r>
+          </w:p>
+        </w:tc>
+        <w:tc>
+          <w:tcPr>
+            <w:shd w:fill="auto" w:val="clear"/>
+            <w:tcMar>
+              <w:top w:w="100.0" w:type="dxa"/>
+              <w:left w:w="100.0" w:type="dxa"/>
+              <w:bottom w:w="100.0" w:type="dxa"/>
+              <w:right w:w="100.0" w:type="dxa"/>
+            </w:tcMar>
+            <w:vAlign w:val="top"/>
+          </w:tcPr>
+          <w:p>
+            <w:pPr>
+              <w:widowControl w:val="0"/>
+              <w:spacing w:line="240" w:lineRule="auto"/>
+              <w:rPr/>
+            </w:pPr>
+            <w:r>
+              <w:rPr>
+                <w:rtl w:val="0"/>
+              </w:rPr>
+              <w:t xml:space="preserve">NO</w:t>
+            </w:r>
+          </w:p>
+        </w:tc>
+        <w:tc>
+          <w:tcPr>
+            <w:shd w:fill="auto" w:val="clear"/>
+            <w:tcMar>
+              <w:top w:w="100.0" w:type="dxa"/>
+              <w:left w:w="100.0" w:type="dxa"/>
+              <w:bottom w:w="100.0" w:type="dxa"/>
+              <w:right w:w="100.0" w:type="dxa"/>
+            </w:tcMar>
+            <w:vAlign w:val="top"/>
+          </w:tcPr>
+          <w:p>
+            <w:pPr>
+              <w:widowControl w:val="0"/>
+              <w:spacing w:line="240" w:lineRule="auto"/>
+              <w:rPr/>
+            </w:pPr>
+            <w:r>
+              <w:rPr>
+                <w:rtl w:val="0"/>
+              </w:rPr>
+              <w:t xml:space="preserve">Estado del producto que indica si este ha sido eliminado por el usuario.</w:t>
             </w:r>
           </w:p>
         </w:tc>
@@ -21119,137 +21539,6 @@
                 <w:rtl w:val="0"/>
               </w:rPr>
               <w:t xml:space="preserve">Describe la cantidad de productos categorizados dentro del departamento.</w:t>
-            </w:r>
-          </w:p>
-        </w:tc>
-      </w:tr>
-      <w:tr>
-        <w:trPr>
-          <w:cantSplit w:val="0"/>
-          <w:tblHeader w:val="0"/>
-        </w:trPr>
-        <w:tc>
-          <w:tcPr>
-            <w:shd w:fill="auto" w:val="clear"/>
-            <w:tcMar>
-              <w:top w:w="100.0" w:type="dxa"/>
-              <w:left w:w="100.0" w:type="dxa"/>
-              <w:bottom w:w="100.0" w:type="dxa"/>
-              <w:right w:w="100.0" w:type="dxa"/>
-            </w:tcMar>
-            <w:vAlign w:val="top"/>
-          </w:tcPr>
-          <w:p>
-            <w:pPr>
-              <w:widowControl w:val="0"/>
-              <w:spacing w:line="240" w:lineRule="auto"/>
-              <w:rPr/>
-            </w:pPr>
-            <w:r>
-              <w:rPr>
-                <w:rtl w:val="0"/>
-              </w:rPr>
-              <w:t xml:space="preserve">mostrarCaja</w:t>
-            </w:r>
-          </w:p>
-        </w:tc>
-        <w:tc>
-          <w:tcPr>
-            <w:shd w:fill="auto" w:val="clear"/>
-            <w:tcMar>
-              <w:top w:w="100.0" w:type="dxa"/>
-              <w:left w:w="100.0" w:type="dxa"/>
-              <w:bottom w:w="100.0" w:type="dxa"/>
-              <w:right w:w="100.0" w:type="dxa"/>
-            </w:tcMar>
-            <w:vAlign w:val="top"/>
-          </w:tcPr>
-          <w:p>
-            <w:pPr>
-              <w:widowControl w:val="0"/>
-              <w:spacing w:line="240" w:lineRule="auto"/>
-              <w:rPr/>
-            </w:pPr>
-            <w:r>
-              <w:rPr>
-                <w:rtl w:val="0"/>
-              </w:rPr>
-              <w:t xml:space="preserve">bool</w:t>
-            </w:r>
-          </w:p>
-        </w:tc>
-        <w:tc>
-          <w:tcPr>
-            <w:shd w:fill="auto" w:val="clear"/>
-            <w:tcMar>
-              <w:top w:w="100.0" w:type="dxa"/>
-              <w:left w:w="100.0" w:type="dxa"/>
-              <w:bottom w:w="100.0" w:type="dxa"/>
-              <w:right w:w="100.0" w:type="dxa"/>
-            </w:tcMar>
-            <w:vAlign w:val="top"/>
-          </w:tcPr>
-          <w:p>
-            <w:pPr>
-              <w:widowControl w:val="0"/>
-              <w:spacing w:line="240" w:lineRule="auto"/>
-              <w:rPr/>
-            </w:pPr>
-            <w:r>
-              <w:rPr>
-                <w:rtl w:val="0"/>
-              </w:rPr>
-              <w:t xml:space="preserve">Mostrar en caja</w:t>
-            </w:r>
-          </w:p>
-        </w:tc>
-        <w:tc>
-          <w:tcPr>
-            <w:shd w:fill="auto" w:val="clear"/>
-            <w:tcMar>
-              <w:top w:w="100.0" w:type="dxa"/>
-              <w:left w:w="100.0" w:type="dxa"/>
-              <w:bottom w:w="100.0" w:type="dxa"/>
-              <w:right w:w="100.0" w:type="dxa"/>
-            </w:tcMar>
-            <w:vAlign w:val="top"/>
-          </w:tcPr>
-          <w:p>
-            <w:pPr>
-              <w:widowControl w:val="0"/>
-              <w:spacing w:line="240" w:lineRule="auto"/>
-              <w:rPr/>
-            </w:pPr>
-            <w:r>
-              <w:rPr>
-                <w:rtl w:val="0"/>
-              </w:rPr>
-              <w:t xml:space="preserve">No</w:t>
-            </w:r>
-          </w:p>
-        </w:tc>
-        <w:tc>
-          <w:tcPr>
-            <w:shd w:fill="auto" w:val="clear"/>
-            <w:tcMar>
-              <w:top w:w="100.0" w:type="dxa"/>
-              <w:left w:w="100.0" w:type="dxa"/>
-              <w:bottom w:w="100.0" w:type="dxa"/>
-              <w:right w:w="100.0" w:type="dxa"/>
-            </w:tcMar>
-            <w:vAlign w:val="top"/>
-          </w:tcPr>
-          <w:p>
-            <w:pPr>
-              <w:widowControl w:val="0"/>
-              <w:spacing w:line="240" w:lineRule="auto"/>
-              <w:rPr/>
-            </w:pPr>
-            <w:r>
-              <w:rPr>
-                <w:rtl w:val="0"/>
-              </w:rPr>
-              <w:t xml:space="preserve">Describe si el departamento se podrá ver y seleccionar desde el módulo de ventas.</w:t>
             </w:r>
           </w:p>
         </w:tc>

</xml_diff>

<commit_message>
Corrección del documento de Base de Datos
</commit_message>
<xml_diff>
--- a/Desarrollo/SPVL/Análisis/SPVL-DEBD.docx
+++ b/Desarrollo/SPVL/Análisis/SPVL-DEBD.docx
@@ -94,12 +94,12 @@
           <wp:inline distB="114300" distT="114300" distL="114300" distR="114300">
             <wp:extent cx="1549237" cy="1897255"/>
             <wp:effectExtent b="0" l="0" r="0" t="0"/>
-            <wp:docPr id="2" name="image2.png"/>
+            <wp:docPr id="2" name="image1.png"/>
             <a:graphic>
               <a:graphicData uri="http://schemas.openxmlformats.org/drawingml/2006/picture">
                 <pic:pic>
                   <pic:nvPicPr>
-                    <pic:cNvPr id="0" name="image2.png"/>
+                    <pic:cNvPr id="0" name="image1.png"/>
                     <pic:cNvPicPr preferRelativeResize="0"/>
                   </pic:nvPicPr>
                   <pic:blipFill>
@@ -816,7 +816,7 @@
               <w:widowControl w:val="0"/>
               <w:numPr>
                 <w:ilvl w:val="0"/>
-                <w:numId w:val="4"/>
+                <w:numId w:val="5"/>
               </w:numPr>
               <w:pBdr>
                 <w:top w:space="0" w:sz="0" w:val="nil"/>
@@ -850,7 +850,7 @@
               <w:widowControl w:val="0"/>
               <w:numPr>
                 <w:ilvl w:val="0"/>
-                <w:numId w:val="4"/>
+                <w:numId w:val="5"/>
               </w:numPr>
               <w:pBdr>
                 <w:top w:space="0" w:sz="0" w:val="nil"/>
@@ -884,7 +884,7 @@
               <w:widowControl w:val="0"/>
               <w:numPr>
                 <w:ilvl w:val="0"/>
-                <w:numId w:val="4"/>
+                <w:numId w:val="5"/>
               </w:numPr>
               <w:pBdr>
                 <w:top w:space="0" w:sz="0" w:val="nil"/>
@@ -918,7 +918,7 @@
               <w:widowControl w:val="0"/>
               <w:numPr>
                 <w:ilvl w:val="0"/>
-                <w:numId w:val="4"/>
+                <w:numId w:val="5"/>
               </w:numPr>
               <w:pBdr>
                 <w:top w:space="0" w:sz="0" w:val="nil"/>
@@ -952,7 +952,7 @@
               <w:widowControl w:val="0"/>
               <w:numPr>
                 <w:ilvl w:val="0"/>
-                <w:numId w:val="4"/>
+                <w:numId w:val="5"/>
               </w:numPr>
               <w:pBdr>
                 <w:top w:space="0" w:sz="0" w:val="nil"/>
@@ -986,7 +986,7 @@
               <w:widowControl w:val="0"/>
               <w:numPr>
                 <w:ilvl w:val="0"/>
-                <w:numId w:val="4"/>
+                <w:numId w:val="5"/>
               </w:numPr>
               <w:pBdr>
                 <w:top w:space="0" w:sz="0" w:val="nil"/>
@@ -1136,7 +1136,7 @@
               <w:widowControl w:val="0"/>
               <w:numPr>
                 <w:ilvl w:val="0"/>
-                <w:numId w:val="4"/>
+                <w:numId w:val="5"/>
               </w:numPr>
               <w:spacing w:line="240" w:lineRule="auto"/>
               <w:ind w:left="720" w:hanging="360"/>
@@ -1272,7 +1272,7 @@
               <w:widowControl w:val="0"/>
               <w:numPr>
                 <w:ilvl w:val="0"/>
-                <w:numId w:val="4"/>
+                <w:numId w:val="5"/>
               </w:numPr>
               <w:spacing w:line="240" w:lineRule="auto"/>
               <w:ind w:left="720" w:hanging="360"/>
@@ -1355,55 +1355,144 @@
           </w:p>
         </w:tc>
       </w:tr>
+      <w:tr>
+        <w:trPr>
+          <w:cantSplit w:val="0"/>
+          <w:tblHeader w:val="0"/>
+        </w:trPr>
+        <w:tc>
+          <w:tcPr>
+            <w:shd w:fill="auto" w:val="clear"/>
+            <w:tcMar>
+              <w:top w:w="100.0" w:type="dxa"/>
+              <w:left w:w="100.0" w:type="dxa"/>
+              <w:bottom w:w="100.0" w:type="dxa"/>
+              <w:right w:w="100.0" w:type="dxa"/>
+            </w:tcMar>
+            <w:vAlign w:val="top"/>
+          </w:tcPr>
+          <w:p>
+            <w:pPr>
+              <w:widowControl w:val="0"/>
+              <w:spacing w:line="240" w:lineRule="auto"/>
+              <w:rPr>
+                <w:b w:val="1"/>
+                <w:sz w:val="24"/>
+                <w:szCs w:val="24"/>
+              </w:rPr>
+            </w:pPr>
+            <w:r>
+              <w:rPr>
+                <w:b w:val="1"/>
+                <w:sz w:val="24"/>
+                <w:szCs w:val="24"/>
+                <w:rtl w:val="0"/>
+              </w:rPr>
+              <w:t xml:space="preserve">1.2.1</w:t>
+            </w:r>
+          </w:p>
+        </w:tc>
+        <w:tc>
+          <w:tcPr>
+            <w:shd w:fill="auto" w:val="clear"/>
+            <w:tcMar>
+              <w:top w:w="100.0" w:type="dxa"/>
+              <w:left w:w="100.0" w:type="dxa"/>
+              <w:bottom w:w="100.0" w:type="dxa"/>
+              <w:right w:w="100.0" w:type="dxa"/>
+            </w:tcMar>
+            <w:vAlign w:val="top"/>
+          </w:tcPr>
+          <w:p>
+            <w:pPr>
+              <w:widowControl w:val="0"/>
+              <w:numPr>
+                <w:ilvl w:val="0"/>
+                <w:numId w:val="2"/>
+              </w:numPr>
+              <w:spacing w:line="240" w:lineRule="auto"/>
+              <w:ind w:left="720" w:hanging="360"/>
+              <w:rPr>
+                <w:sz w:val="24"/>
+                <w:szCs w:val="24"/>
+                <w:u w:val="none"/>
+              </w:rPr>
+            </w:pPr>
+            <w:r>
+              <w:rPr>
+                <w:sz w:val="24"/>
+                <w:szCs w:val="24"/>
+                <w:rtl w:val="0"/>
+              </w:rPr>
+              <w:t xml:space="preserve">Figueroa Garay, Jhoan Joseph</w:t>
+            </w:r>
+          </w:p>
+        </w:tc>
+        <w:tc>
+          <w:tcPr>
+            <w:shd w:fill="auto" w:val="clear"/>
+            <w:tcMar>
+              <w:top w:w="100.0" w:type="dxa"/>
+              <w:left w:w="100.0" w:type="dxa"/>
+              <w:bottom w:w="100.0" w:type="dxa"/>
+              <w:right w:w="100.0" w:type="dxa"/>
+            </w:tcMar>
+            <w:vAlign w:val="top"/>
+          </w:tcPr>
+          <w:p>
+            <w:pPr>
+              <w:widowControl w:val="0"/>
+              <w:spacing w:line="240" w:lineRule="auto"/>
+              <w:ind w:left="0" w:firstLine="0"/>
+              <w:rPr>
+                <w:sz w:val="24"/>
+                <w:szCs w:val="24"/>
+              </w:rPr>
+            </w:pPr>
+            <w:r>
+              <w:rPr>
+                <w:sz w:val="24"/>
+                <w:szCs w:val="24"/>
+                <w:rtl w:val="0"/>
+              </w:rPr>
+              <w:t xml:space="preserve">Se ha modificado la tabla “identidad del usuario”.</w:t>
+            </w:r>
+          </w:p>
+        </w:tc>
+        <w:tc>
+          <w:tcPr>
+            <w:shd w:fill="auto" w:val="clear"/>
+            <w:tcMar>
+              <w:top w:w="100.0" w:type="dxa"/>
+              <w:left w:w="100.0" w:type="dxa"/>
+              <w:bottom w:w="100.0" w:type="dxa"/>
+              <w:right w:w="100.0" w:type="dxa"/>
+            </w:tcMar>
+            <w:vAlign w:val="top"/>
+          </w:tcPr>
+          <w:p>
+            <w:pPr>
+              <w:widowControl w:val="0"/>
+              <w:spacing w:line="240" w:lineRule="auto"/>
+              <w:rPr>
+                <w:b w:val="1"/>
+                <w:sz w:val="24"/>
+                <w:szCs w:val="24"/>
+              </w:rPr>
+            </w:pPr>
+            <w:r>
+              <w:rPr>
+                <w:b w:val="1"/>
+                <w:sz w:val="24"/>
+                <w:szCs w:val="24"/>
+                <w:rtl w:val="0"/>
+              </w:rPr>
+              <w:t xml:space="preserve">03/12/2022</w:t>
+            </w:r>
+          </w:p>
+        </w:tc>
+      </w:tr>
     </w:tbl>
-    <w:p>
-      <w:pPr>
-        <w:spacing w:line="360" w:lineRule="auto"/>
-        <w:jc w:val="center"/>
-        <w:rPr/>
-      </w:pPr>
-      <w:r>
-        <w:rPr>
-          <w:rtl w:val="0"/>
-        </w:rPr>
-      </w:r>
-    </w:p>
-    <w:p>
-      <w:pPr>
-        <w:spacing w:line="360" w:lineRule="auto"/>
-        <w:jc w:val="center"/>
-        <w:rPr/>
-      </w:pPr>
-      <w:r>
-        <w:rPr>
-          <w:rtl w:val="0"/>
-        </w:rPr>
-      </w:r>
-    </w:p>
-    <w:p>
-      <w:pPr>
-        <w:spacing w:line="360" w:lineRule="auto"/>
-        <w:jc w:val="center"/>
-        <w:rPr/>
-      </w:pPr>
-      <w:r>
-        <w:rPr>
-          <w:rtl w:val="0"/>
-        </w:rPr>
-      </w:r>
-    </w:p>
-    <w:p>
-      <w:pPr>
-        <w:spacing w:line="360" w:lineRule="auto"/>
-        <w:jc w:val="center"/>
-        <w:rPr/>
-      </w:pPr>
-      <w:r>
-        <w:rPr>
-          <w:rtl w:val="0"/>
-        </w:rPr>
-      </w:r>
-    </w:p>
     <w:p>
       <w:pPr>
         <w:spacing w:line="360" w:lineRule="auto"/>
@@ -3542,7 +3631,7 @@
         <w:pStyle w:val="Heading1"/>
         <w:numPr>
           <w:ilvl w:val="0"/>
-          <w:numId w:val="5"/>
+          <w:numId w:val="6"/>
         </w:numPr>
         <w:spacing w:after="0" w:afterAutospacing="0"/>
         <w:ind w:left="720" w:hanging="360"/>
@@ -3567,7 +3656,7 @@
         <w:pStyle w:val="Heading2"/>
         <w:numPr>
           <w:ilvl w:val="1"/>
-          <w:numId w:val="5"/>
+          <w:numId w:val="6"/>
         </w:numPr>
         <w:spacing w:before="0" w:beforeAutospacing="0"/>
         <w:ind w:left="1440" w:hanging="360"/>
@@ -3609,7 +3698,7 @@
         <w:pStyle w:val="Heading2"/>
         <w:numPr>
           <w:ilvl w:val="1"/>
-          <w:numId w:val="5"/>
+          <w:numId w:val="6"/>
         </w:numPr>
         <w:spacing w:after="0" w:afterAutospacing="0"/>
         <w:ind w:left="1440" w:hanging="360"/>
@@ -3634,7 +3723,7 @@
         <w:pStyle w:val="Heading3"/>
         <w:numPr>
           <w:ilvl w:val="2"/>
-          <w:numId w:val="5"/>
+          <w:numId w:val="6"/>
         </w:numPr>
         <w:spacing w:before="0" w:beforeAutospacing="0"/>
         <w:ind w:left="2160" w:hanging="360"/>
@@ -3666,7 +3755,7 @@
         <w:pStyle w:val="Heading3"/>
         <w:numPr>
           <w:ilvl w:val="2"/>
-          <w:numId w:val="5"/>
+          <w:numId w:val="6"/>
         </w:numPr>
         <w:spacing w:after="0" w:afterAutospacing="0"/>
         <w:ind w:left="2160" w:hanging="360"/>
@@ -3685,7 +3774,7 @@
       <w:pPr>
         <w:numPr>
           <w:ilvl w:val="0"/>
-          <w:numId w:val="3"/>
+          <w:numId w:val="4"/>
         </w:numPr>
         <w:spacing w:line="360" w:lineRule="auto"/>
         <w:ind w:left="2880" w:hanging="360"/>
@@ -3704,7 +3793,7 @@
       <w:pPr>
         <w:numPr>
           <w:ilvl w:val="0"/>
-          <w:numId w:val="3"/>
+          <w:numId w:val="4"/>
         </w:numPr>
         <w:spacing w:line="360" w:lineRule="auto"/>
         <w:ind w:left="2880" w:hanging="360"/>
@@ -3723,7 +3812,7 @@
       <w:pPr>
         <w:numPr>
           <w:ilvl w:val="0"/>
-          <w:numId w:val="3"/>
+          <w:numId w:val="4"/>
         </w:numPr>
         <w:spacing w:line="360" w:lineRule="auto"/>
         <w:ind w:left="2880" w:hanging="360"/>
@@ -3742,7 +3831,7 @@
       <w:pPr>
         <w:numPr>
           <w:ilvl w:val="0"/>
-          <w:numId w:val="3"/>
+          <w:numId w:val="4"/>
         </w:numPr>
         <w:spacing w:after="0" w:afterAutospacing="0" w:line="360" w:lineRule="auto"/>
         <w:ind w:left="2880" w:hanging="360"/>
@@ -3762,7 +3851,7 @@
         <w:pStyle w:val="Heading2"/>
         <w:numPr>
           <w:ilvl w:val="1"/>
-          <w:numId w:val="5"/>
+          <w:numId w:val="6"/>
         </w:numPr>
         <w:spacing w:before="0" w:beforeAutospacing="0"/>
         <w:ind w:left="1440" w:hanging="360"/>
@@ -3804,7 +3893,7 @@
         <w:pStyle w:val="Heading1"/>
         <w:numPr>
           <w:ilvl w:val="0"/>
-          <w:numId w:val="5"/>
+          <w:numId w:val="6"/>
         </w:numPr>
         <w:spacing w:after="0" w:afterAutospacing="0"/>
         <w:ind w:left="720" w:hanging="360"/>
@@ -3840,7 +3929,7 @@
         <w:pStyle w:val="Heading2"/>
         <w:numPr>
           <w:ilvl w:val="1"/>
-          <w:numId w:val="5"/>
+          <w:numId w:val="6"/>
         </w:numPr>
         <w:spacing w:before="0" w:beforeAutospacing="0"/>
         <w:ind w:left="1440" w:hanging="360"/>
@@ -3888,7 +3977,7 @@
       <w:pPr>
         <w:numPr>
           <w:ilvl w:val="0"/>
-          <w:numId w:val="2"/>
+          <w:numId w:val="3"/>
         </w:numPr>
         <w:ind w:left="1440" w:hanging="360"/>
         <w:rPr>
@@ -3906,7 +3995,7 @@
       <w:pPr>
         <w:numPr>
           <w:ilvl w:val="0"/>
-          <w:numId w:val="2"/>
+          <w:numId w:val="3"/>
         </w:numPr>
         <w:ind w:left="1440" w:hanging="360"/>
       </w:pPr>
@@ -3921,7 +4010,7 @@
       <w:pPr>
         <w:numPr>
           <w:ilvl w:val="0"/>
-          <w:numId w:val="2"/>
+          <w:numId w:val="3"/>
         </w:numPr>
         <w:ind w:left="1440" w:hanging="360"/>
       </w:pPr>
@@ -3936,7 +4025,7 @@
       <w:pPr>
         <w:numPr>
           <w:ilvl w:val="0"/>
-          <w:numId w:val="2"/>
+          <w:numId w:val="3"/>
         </w:numPr>
         <w:ind w:left="1440" w:hanging="360"/>
       </w:pPr>
@@ -3951,7 +4040,7 @@
       <w:pPr>
         <w:numPr>
           <w:ilvl w:val="0"/>
-          <w:numId w:val="2"/>
+          <w:numId w:val="3"/>
         </w:numPr>
         <w:ind w:left="1440" w:hanging="360"/>
       </w:pPr>
@@ -3989,7 +4078,7 @@
       <w:pPr>
         <w:numPr>
           <w:ilvl w:val="0"/>
-          <w:numId w:val="6"/>
+          <w:numId w:val="7"/>
         </w:numPr>
         <w:ind w:left="1440" w:hanging="360"/>
         <w:rPr>
@@ -4007,7 +4096,7 @@
       <w:pPr>
         <w:numPr>
           <w:ilvl w:val="0"/>
-          <w:numId w:val="6"/>
+          <w:numId w:val="7"/>
         </w:numPr>
         <w:ind w:left="1440" w:hanging="360"/>
         <w:rPr>
@@ -4025,7 +4114,7 @@
       <w:pPr>
         <w:numPr>
           <w:ilvl w:val="0"/>
-          <w:numId w:val="6"/>
+          <w:numId w:val="7"/>
         </w:numPr>
         <w:ind w:left="1440" w:hanging="360"/>
         <w:rPr>
@@ -4055,7 +4144,7 @@
         <w:pStyle w:val="Heading1"/>
         <w:numPr>
           <w:ilvl w:val="0"/>
-          <w:numId w:val="5"/>
+          <w:numId w:val="6"/>
         </w:numPr>
         <w:ind w:left="720" w:hanging="360"/>
         <w:rPr>
@@ -5377,7 +5466,7 @@
               <w:rPr>
                 <w:rtl w:val="0"/>
               </w:rPr>
-              <w:t xml:space="preserve">fechaDeRegistro</w:t>
+              <w:t xml:space="preserve">fechaRegistro</w:t>
             </w:r>
           </w:p>
         </w:tc>
@@ -9879,7 +9968,7 @@
         <w:pStyle w:val="Heading1"/>
         <w:numPr>
           <w:ilvl w:val="0"/>
-          <w:numId w:val="5"/>
+          <w:numId w:val="6"/>
         </w:numPr>
         <w:ind w:left="720" w:hanging="360"/>
         <w:rPr>
@@ -9975,7 +10064,7 @@
         <w:pStyle w:val="Heading1"/>
         <w:numPr>
           <w:ilvl w:val="0"/>
-          <w:numId w:val="5"/>
+          <w:numId w:val="6"/>
         </w:numPr>
         <w:ind w:left="720" w:hanging="360"/>
         <w:rPr>
@@ -10041,12 +10130,12 @@
             <wp:extent cx="7200000" cy="7632000"/>
             <wp:effectExtent b="0" l="0" r="0" t="0"/>
             <wp:wrapSquare wrapText="bothSides" distB="114300" distT="114300" distL="114300" distR="114300"/>
-            <wp:docPr id="3" name="image1.png"/>
+            <wp:docPr id="3" name="image2.png"/>
             <a:graphic>
               <a:graphicData uri="http://schemas.openxmlformats.org/drawingml/2006/picture">
                 <pic:pic>
                   <pic:nvPicPr>
-                    <pic:cNvPr id="0" name="image1.png"/>
+                    <pic:cNvPr id="0" name="image2.png"/>
                     <pic:cNvPicPr preferRelativeResize="0"/>
                   </pic:nvPicPr>
                   <pic:blipFill>
@@ -10094,7 +10183,7 @@
         <w:pStyle w:val="Heading1"/>
         <w:numPr>
           <w:ilvl w:val="0"/>
-          <w:numId w:val="5"/>
+          <w:numId w:val="6"/>
         </w:numPr>
         <w:spacing w:after="0" w:afterAutospacing="0"/>
         <w:ind w:left="720" w:hanging="360"/>
@@ -10119,7 +10208,7 @@
         <w:pStyle w:val="Heading2"/>
         <w:numPr>
           <w:ilvl w:val="1"/>
-          <w:numId w:val="5"/>
+          <w:numId w:val="6"/>
         </w:numPr>
         <w:spacing w:before="0" w:beforeAutospacing="0"/>
         <w:ind w:left="1440" w:hanging="360"/>
@@ -11785,7 +11874,7 @@
         <w:pStyle w:val="Heading2"/>
         <w:numPr>
           <w:ilvl w:val="1"/>
-          <w:numId w:val="5"/>
+          <w:numId w:val="6"/>
         </w:numPr>
         <w:ind w:left="1440" w:hanging="360"/>
         <w:rPr>
@@ -13587,7 +13676,7 @@
         <w:pStyle w:val="Heading2"/>
         <w:numPr>
           <w:ilvl w:val="1"/>
-          <w:numId w:val="5"/>
+          <w:numId w:val="6"/>
         </w:numPr>
         <w:ind w:left="1440" w:hanging="360"/>
         <w:rPr>
@@ -14640,7 +14729,7 @@
         <w:pStyle w:val="Heading2"/>
         <w:numPr>
           <w:ilvl w:val="1"/>
-          <w:numId w:val="5"/>
+          <w:numId w:val="6"/>
         </w:numPr>
         <w:ind w:left="1440" w:hanging="360"/>
         <w:rPr>
@@ -16593,7 +16682,7 @@
         <w:pStyle w:val="Heading2"/>
         <w:numPr>
           <w:ilvl w:val="1"/>
-          <w:numId w:val="5"/>
+          <w:numId w:val="6"/>
         </w:numPr>
         <w:ind w:left="1440" w:hanging="360"/>
         <w:rPr>
@@ -18153,7 +18242,7 @@
         <w:pStyle w:val="Heading2"/>
         <w:numPr>
           <w:ilvl w:val="1"/>
-          <w:numId w:val="5"/>
+          <w:numId w:val="6"/>
         </w:numPr>
         <w:ind w:left="1440" w:hanging="360"/>
         <w:rPr>
@@ -18907,7 +18996,7 @@
         <w:pStyle w:val="Heading2"/>
         <w:numPr>
           <w:ilvl w:val="1"/>
-          <w:numId w:val="5"/>
+          <w:numId w:val="6"/>
         </w:numPr>
         <w:ind w:left="1440" w:hanging="360"/>
         <w:rPr>
@@ -19792,7 +19881,7 @@
         <w:pStyle w:val="Heading2"/>
         <w:numPr>
           <w:ilvl w:val="1"/>
-          <w:numId w:val="5"/>
+          <w:numId w:val="6"/>
         </w:numPr>
         <w:ind w:left="1440" w:hanging="360"/>
         <w:rPr>
@@ -20813,7 +20902,7 @@
         <w:pStyle w:val="Heading2"/>
         <w:numPr>
           <w:ilvl w:val="1"/>
-          <w:numId w:val="5"/>
+          <w:numId w:val="6"/>
         </w:numPr>
         <w:ind w:left="1440" w:hanging="360"/>
         <w:rPr>
@@ -21562,7 +21651,7 @@
         <w:pStyle w:val="Heading2"/>
         <w:numPr>
           <w:ilvl w:val="1"/>
-          <w:numId w:val="5"/>
+          <w:numId w:val="6"/>
         </w:numPr>
         <w:ind w:left="1440" w:hanging="360"/>
         <w:rPr>
@@ -22306,6 +22395,116 @@
     <w:lvl w:ilvl="0">
       <w:start w:val="1"/>
       <w:numFmt w:val="bullet"/>
+      <w:lvlText w:val="-"/>
+      <w:lvlJc w:val="left"/>
+      <w:pPr>
+        <w:ind w:left="720" w:hanging="360"/>
+      </w:pPr>
+      <w:rPr>
+        <w:u w:val="none"/>
+      </w:rPr>
+    </w:lvl>
+    <w:lvl w:ilvl="1">
+      <w:start w:val="1"/>
+      <w:numFmt w:val="bullet"/>
+      <w:lvlText w:val="-"/>
+      <w:lvlJc w:val="left"/>
+      <w:pPr>
+        <w:ind w:left="1440" w:hanging="360"/>
+      </w:pPr>
+      <w:rPr>
+        <w:u w:val="none"/>
+      </w:rPr>
+    </w:lvl>
+    <w:lvl w:ilvl="2">
+      <w:start w:val="1"/>
+      <w:numFmt w:val="bullet"/>
+      <w:lvlText w:val="-"/>
+      <w:lvlJc w:val="left"/>
+      <w:pPr>
+        <w:ind w:left="2160" w:hanging="360"/>
+      </w:pPr>
+      <w:rPr>
+        <w:u w:val="none"/>
+      </w:rPr>
+    </w:lvl>
+    <w:lvl w:ilvl="3">
+      <w:start w:val="1"/>
+      <w:numFmt w:val="bullet"/>
+      <w:lvlText w:val="-"/>
+      <w:lvlJc w:val="left"/>
+      <w:pPr>
+        <w:ind w:left="2880" w:hanging="360"/>
+      </w:pPr>
+      <w:rPr>
+        <w:u w:val="none"/>
+      </w:rPr>
+    </w:lvl>
+    <w:lvl w:ilvl="4">
+      <w:start w:val="1"/>
+      <w:numFmt w:val="bullet"/>
+      <w:lvlText w:val="-"/>
+      <w:lvlJc w:val="left"/>
+      <w:pPr>
+        <w:ind w:left="3600" w:hanging="360"/>
+      </w:pPr>
+      <w:rPr>
+        <w:u w:val="none"/>
+      </w:rPr>
+    </w:lvl>
+    <w:lvl w:ilvl="5">
+      <w:start w:val="1"/>
+      <w:numFmt w:val="bullet"/>
+      <w:lvlText w:val="-"/>
+      <w:lvlJc w:val="left"/>
+      <w:pPr>
+        <w:ind w:left="4320" w:hanging="360"/>
+      </w:pPr>
+      <w:rPr>
+        <w:u w:val="none"/>
+      </w:rPr>
+    </w:lvl>
+    <w:lvl w:ilvl="6">
+      <w:start w:val="1"/>
+      <w:numFmt w:val="bullet"/>
+      <w:lvlText w:val="-"/>
+      <w:lvlJc w:val="left"/>
+      <w:pPr>
+        <w:ind w:left="5040" w:hanging="360"/>
+      </w:pPr>
+      <w:rPr>
+        <w:u w:val="none"/>
+      </w:rPr>
+    </w:lvl>
+    <w:lvl w:ilvl="7">
+      <w:start w:val="1"/>
+      <w:numFmt w:val="bullet"/>
+      <w:lvlText w:val="-"/>
+      <w:lvlJc w:val="left"/>
+      <w:pPr>
+        <w:ind w:left="5760" w:hanging="360"/>
+      </w:pPr>
+      <w:rPr>
+        <w:u w:val="none"/>
+      </w:rPr>
+    </w:lvl>
+    <w:lvl w:ilvl="8">
+      <w:start w:val="1"/>
+      <w:numFmt w:val="bullet"/>
+      <w:lvlText w:val="-"/>
+      <w:lvlJc w:val="left"/>
+      <w:pPr>
+        <w:ind w:left="6480" w:hanging="360"/>
+      </w:pPr>
+      <w:rPr>
+        <w:u w:val="none"/>
+      </w:rPr>
+    </w:lvl>
+  </w:abstractNum>
+  <w:abstractNum w:abstractNumId="3">
+    <w:lvl w:ilvl="0">
+      <w:start w:val="1"/>
+      <w:numFmt w:val="bullet"/>
       <w:lvlText w:val="●"/>
       <w:lvlJc w:val="left"/>
       <w:pPr>
@@ -22412,7 +22611,7 @@
       </w:rPr>
     </w:lvl>
   </w:abstractNum>
-  <w:abstractNum w:abstractNumId="3">
+  <w:abstractNum w:abstractNumId="4">
     <w:lvl w:ilvl="0">
       <w:start w:val="1"/>
       <w:numFmt w:val="bullet"/>
@@ -22522,7 +22721,7 @@
       </w:rPr>
     </w:lvl>
   </w:abstractNum>
-  <w:abstractNum w:abstractNumId="4">
+  <w:abstractNum w:abstractNumId="5">
     <w:lvl w:ilvl="0">
       <w:start w:val="1"/>
       <w:numFmt w:val="bullet"/>
@@ -22632,7 +22831,7 @@
       </w:rPr>
     </w:lvl>
   </w:abstractNum>
-  <w:abstractNum w:abstractNumId="5">
+  <w:abstractNum w:abstractNumId="6">
     <w:lvl w:ilvl="0">
       <w:start w:val="1"/>
       <w:numFmt w:val="decimal"/>
@@ -22742,7 +22941,7 @@
       </w:rPr>
     </w:lvl>
   </w:abstractNum>
-  <w:abstractNum w:abstractNumId="6">
+  <w:abstractNum w:abstractNumId="7">
     <w:lvl w:ilvl="0">
       <w:start w:val="1"/>
       <w:numFmt w:val="bullet"/>
@@ -22869,6 +23068,9 @@
   </w:num>
   <w:num w:numId="6">
     <w:abstractNumId w:val="6"/>
+  </w:num>
+  <w:num w:numId="7">
+    <w:abstractNumId w:val="7"/>
   </w:num>
 </w:numbering>
 </file>

</xml_diff>